<commit_message>
Working implementation; but to clip, or not to clip?
</commit_message>
<xml_diff>
--- a/Doc1.docx
+++ b/Doc1.docx
@@ -359,6 +359,21 @@
       </w:pPr>
       <w:r>
         <w:t>R(s) really is just the input to a given neuron</w:t>
+      </w:r>
+      <w:r>
+        <w:t xml:space="preserve">, but remember that in this model the neuron state </w:t>
+      </w:r>
+      <w:r>
+        <w:t xml:space="preserve">itself </w:t>
+      </w:r>
+      <w:r>
+        <w:t xml:space="preserve">tracks towards </w:t>
+      </w:r>
+      <w:r>
+        <w:t>that in</w:t>
+      </w:r>
+      <w:r>
+        <w:t>put value!</w:t>
       </w:r>
     </w:p>
     <w:p>
@@ -717,7 +732,13 @@
     </w:p>
     <w:p>
       <w:r>
-        <w:t>Namely:</w:t>
+        <w:t>Namely</w:t>
+      </w:r>
+      <w:r>
+        <w:t>, it obeys</w:t>
+      </w:r>
+      <w:r>
+        <w:t>:</w:t>
       </w:r>
     </w:p>
     <w:p>
@@ -814,6 +835,49 @@
         </w:rPr>
       </w:pPr>
       <w:r>
+        <w:rPr>
+          <w:noProof/>
+        </w:rPr>
+        <w:t xml:space="preserve">Where R(s) </w:t>
+      </w:r>
+      <w:r>
+        <w:rPr>
+          <w:noProof/>
+        </w:rPr>
+        <w:t>is</w:t>
+      </w:r>
+      <w:r>
+        <w:rPr>
+          <w:noProof/>
+        </w:rPr>
+        <w:t xml:space="preserve"> the behavior we </w:t>
+      </w:r>
+      <w:r>
+        <w:rPr>
+          <w:noProof/>
+        </w:rPr>
+        <w:t xml:space="preserve">specified initially for </w:t>
+      </w:r>
+      <w:r>
+        <w:rPr>
+          <w:noProof/>
+        </w:rPr>
+        <w:t>the neuron</w:t>
+      </w:r>
+      <w:r>
+        <w:rPr>
+          <w:noProof/>
+        </w:rPr>
+        <w:t>:</w:t>
+      </w:r>
+    </w:p>
+    <w:p>
+      <w:pPr>
+        <w:rPr>
+          <w:noProof/>
+        </w:rPr>
+      </w:pPr>
+      <w:r>
         <w:drawing>
           <wp:inline distT="0" distB="0" distL="0" distR="0" wp14:anchorId="23BDAD42" wp14:editId="3EAC7DCA">
             <wp:extent cx="2934109" cy="866896"/>
@@ -850,10 +914,825 @@
           </wp:inline>
         </w:drawing>
       </w:r>
+    </w:p>
+    <w:p>
+      <w:pPr>
+        <w:rPr>
+          <w:sz w:val="32"/>
+        </w:rPr>
+      </w:pPr>
+    </w:p>
+    <w:p>
+      <w:pPr>
+        <w:rPr>
+          <w:sz w:val="32"/>
+        </w:rPr>
+      </w:pPr>
+      <w:r>
+        <w:rPr>
+          <w:sz w:val="32"/>
+        </w:rPr>
+        <w:t>Modifying the</w:t>
+      </w:r>
+      <w:r>
+        <w:rPr>
+          <w:sz w:val="32"/>
+        </w:rPr>
+        <w:t xml:space="preserve"> energy function</w:t>
+      </w:r>
+    </w:p>
+    <w:p>
+      <w:pPr>
+        <w:rPr>
+          <w:noProof/>
+        </w:rPr>
+      </w:pPr>
+      <w:r>
+        <w:rPr>
+          <w:noProof/>
+        </w:rPr>
+        <w:t>In Scellier &amp; Bengio, they modify the energy function and call it “weakly clamping”, but that left me confused.  Their modified form is of the energy is F:</w:t>
+      </w:r>
+    </w:p>
+    <w:p>
+      <w:pPr>
+        <w:rPr>
+          <w:sz w:val="32"/>
+        </w:rPr>
+      </w:pPr>
+      <w:r>
+        <w:rPr>
+          <w:sz w:val="32"/>
+        </w:rPr>
+        <w:lastRenderedPageBreak/>
+        <w:drawing>
+          <wp:inline distT="0" distB="0" distL="0" distR="0" wp14:anchorId="68F5FF54" wp14:editId="066541ED">
+            <wp:extent cx="1247949" cy="400106"/>
+            <wp:effectExtent l="0" t="0" r="0" b="0"/>
+            <wp:docPr id="13" name="Picture 13"/>
+            <wp:cNvGraphicFramePr>
+              <a:graphicFrameLocks xmlns:a="http://schemas.openxmlformats.org/drawingml/2006/main" noChangeAspect="1"/>
+            </wp:cNvGraphicFramePr>
+            <a:graphic xmlns:a="http://schemas.openxmlformats.org/drawingml/2006/main">
+              <a:graphicData uri="http://schemas.openxmlformats.org/drawingml/2006/picture">
+                <pic:pic xmlns:pic="http://schemas.openxmlformats.org/drawingml/2006/picture">
+                  <pic:nvPicPr>
+                    <pic:cNvPr id="1" name=""/>
+                    <pic:cNvPicPr/>
+                  </pic:nvPicPr>
+                  <pic:blipFill>
+                    <a:blip r:embed="rId15"/>
+                    <a:stretch>
+                      <a:fillRect/>
+                    </a:stretch>
+                  </pic:blipFill>
+                  <pic:spPr>
+                    <a:xfrm>
+                      <a:off x="0" y="0"/>
+                      <a:ext cx="1247949" cy="400106"/>
+                    </a:xfrm>
+                    <a:prstGeom prst="rect">
+                      <a:avLst/>
+                    </a:prstGeom>
+                  </pic:spPr>
+                </pic:pic>
+              </a:graphicData>
+            </a:graphic>
+          </wp:inline>
+        </w:drawing>
+      </w:r>
+    </w:p>
+    <w:p>
+      <w:pPr>
+        <w:rPr>
+          <w:noProof/>
+        </w:rPr>
+      </w:pPr>
+      <w:r>
+        <w:rPr>
+          <w:noProof/>
+        </w:rPr>
+        <w:t xml:space="preserve">Where C is defined by the difference between the outputs </w:t>
+      </w:r>
+      <w:r>
+        <w:rPr>
+          <w:i/>
+          <w:noProof/>
+        </w:rPr>
+        <w:t>y</w:t>
+      </w:r>
+      <w:r>
+        <w:rPr>
+          <w:noProof/>
+        </w:rPr>
+        <w:t xml:space="preserve"> and the target outputs </w:t>
+      </w:r>
+      <w:r>
+        <w:rPr>
+          <w:i/>
+          <w:noProof/>
+        </w:rPr>
+        <w:t>d</w:t>
+      </w:r>
+      <w:r>
+        <w:rPr>
+          <w:noProof/>
+        </w:rPr>
+        <w:t>.</w:t>
+      </w:r>
+    </w:p>
+    <w:p>
+      <w:pPr>
+        <w:rPr>
+          <w:noProof/>
+        </w:rPr>
+      </w:pPr>
+      <w:r>
+        <w:rPr>
+          <w:noProof/>
+        </w:rPr>
+        <w:drawing>
+          <wp:inline distT="0" distB="0" distL="0" distR="0" wp14:anchorId="79C0D970" wp14:editId="4124BC01">
+            <wp:extent cx="1409897" cy="447737"/>
+            <wp:effectExtent l="0" t="0" r="0" b="0"/>
+            <wp:docPr id="14" name="Picture 14"/>
+            <wp:cNvGraphicFramePr>
+              <a:graphicFrameLocks xmlns:a="http://schemas.openxmlformats.org/drawingml/2006/main" noChangeAspect="1"/>
+            </wp:cNvGraphicFramePr>
+            <a:graphic xmlns:a="http://schemas.openxmlformats.org/drawingml/2006/main">
+              <a:graphicData uri="http://schemas.openxmlformats.org/drawingml/2006/picture">
+                <pic:pic xmlns:pic="http://schemas.openxmlformats.org/drawingml/2006/picture">
+                  <pic:nvPicPr>
+                    <pic:cNvPr id="1" name=""/>
+                    <pic:cNvPicPr/>
+                  </pic:nvPicPr>
+                  <pic:blipFill>
+                    <a:blip r:embed="rId16"/>
+                    <a:stretch>
+                      <a:fillRect/>
+                    </a:stretch>
+                  </pic:blipFill>
+                  <pic:spPr>
+                    <a:xfrm>
+                      <a:off x="0" y="0"/>
+                      <a:ext cx="1409897" cy="447737"/>
+                    </a:xfrm>
+                    <a:prstGeom prst="rect">
+                      <a:avLst/>
+                    </a:prstGeom>
+                  </pic:spPr>
+                </pic:pic>
+              </a:graphicData>
+            </a:graphic>
+          </wp:inline>
+        </w:drawing>
+      </w:r>
+    </w:p>
+    <w:p>
+      <w:pPr>
+        <w:rPr>
+          <w:noProof/>
+        </w:rPr>
+      </w:pPr>
+      <w:r>
+        <w:rPr>
+          <w:noProof/>
+        </w:rPr>
+        <w:t>This confused me, because doesn’t that mean it modifies the way the neurons are expected to operate?  Isn’t all of this tied together?  Well, the answer is yes, it kind of does – but it modifies the way the neurons operate by just what they said.  It just acts as an external input signal into the output</w:t>
+      </w:r>
+      <w:r>
+        <w:rPr>
+          <w:noProof/>
+        </w:rPr>
+        <w:t xml:space="preserve"> neurons, as though you had. </w:t>
+      </w:r>
+    </w:p>
+    <w:p>
+      <w:pPr>
+        <w:rPr>
+          <w:noProof/>
+        </w:rPr>
+      </w:pPr>
+      <w:r>
+        <w:rPr>
+          <w:noProof/>
+        </w:rPr>
+        <w:t>Following the equation for R(s)</w:t>
+      </w:r>
+    </w:p>
+    <w:p>
+      <w:pPr>
+        <w:rPr>
+          <w:noProof/>
+        </w:rPr>
+      </w:pPr>
+      <w:r>
+        <w:rPr>
+          <w:noProof/>
+        </w:rPr>
+        <w:drawing>
+          <wp:inline distT="0" distB="0" distL="0" distR="0" wp14:anchorId="3D591590" wp14:editId="2B1F1694">
+            <wp:extent cx="1733792" cy="514422"/>
+            <wp:effectExtent l="0" t="0" r="0" b="0"/>
+            <wp:docPr id="16" name="Picture 16"/>
+            <wp:cNvGraphicFramePr>
+              <a:graphicFrameLocks xmlns:a="http://schemas.openxmlformats.org/drawingml/2006/main" noChangeAspect="1"/>
+            </wp:cNvGraphicFramePr>
+            <a:graphic xmlns:a="http://schemas.openxmlformats.org/drawingml/2006/main">
+              <a:graphicData uri="http://schemas.openxmlformats.org/drawingml/2006/picture">
+                <pic:pic xmlns:pic="http://schemas.openxmlformats.org/drawingml/2006/picture">
+                  <pic:nvPicPr>
+                    <pic:cNvPr id="1" name=""/>
+                    <pic:cNvPicPr/>
+                  </pic:nvPicPr>
+                  <pic:blipFill>
+                    <a:blip r:embed="rId17"/>
+                    <a:stretch>
+                      <a:fillRect/>
+                    </a:stretch>
+                  </pic:blipFill>
+                  <pic:spPr>
+                    <a:xfrm>
+                      <a:off x="0" y="0"/>
+                      <a:ext cx="1733792" cy="514422"/>
+                    </a:xfrm>
+                    <a:prstGeom prst="rect">
+                      <a:avLst/>
+                    </a:prstGeom>
+                  </pic:spPr>
+                </pic:pic>
+              </a:graphicData>
+            </a:graphic>
+          </wp:inline>
+        </w:drawing>
+      </w:r>
+    </w:p>
+    <w:p>
+      <w:pPr>
+        <w:rPr>
+          <w:noProof/>
+        </w:rPr>
+      </w:pPr>
+      <w:r>
+        <w:rPr>
+          <w:noProof/>
+        </w:rPr>
+        <w:t>But with F instead of E, we get</w:t>
+      </w:r>
+    </w:p>
+    <w:p>
+      <w:pPr>
+        <w:rPr>
+          <w:noProof/>
+        </w:rPr>
+      </w:pPr>
+      <w:r>
+        <w:rPr>
+          <w:noProof/>
+        </w:rPr>
+        <w:drawing>
+          <wp:inline distT="0" distB="0" distL="0" distR="0" wp14:anchorId="0F100FBC" wp14:editId="688B4AEE">
+            <wp:extent cx="4391638" cy="638264"/>
+            <wp:effectExtent l="0" t="0" r="9525" b="9525"/>
+            <wp:docPr id="15" name="Picture 15"/>
+            <wp:cNvGraphicFramePr>
+              <a:graphicFrameLocks xmlns:a="http://schemas.openxmlformats.org/drawingml/2006/main" noChangeAspect="1"/>
+            </wp:cNvGraphicFramePr>
+            <a:graphic xmlns:a="http://schemas.openxmlformats.org/drawingml/2006/main">
+              <a:graphicData uri="http://schemas.openxmlformats.org/drawingml/2006/picture">
+                <pic:pic xmlns:pic="http://schemas.openxmlformats.org/drawingml/2006/picture">
+                  <pic:nvPicPr>
+                    <pic:cNvPr id="1" name=""/>
+                    <pic:cNvPicPr/>
+                  </pic:nvPicPr>
+                  <pic:blipFill>
+                    <a:blip r:embed="rId18"/>
+                    <a:stretch>
+                      <a:fillRect/>
+                    </a:stretch>
+                  </pic:blipFill>
+                  <pic:spPr>
+                    <a:xfrm>
+                      <a:off x="0" y="0"/>
+                      <a:ext cx="4391638" cy="638264"/>
+                    </a:xfrm>
+                    <a:prstGeom prst="rect">
+                      <a:avLst/>
+                    </a:prstGeom>
+                  </pic:spPr>
+                </pic:pic>
+              </a:graphicData>
+            </a:graphic>
+          </wp:inline>
+        </w:drawing>
+      </w:r>
+    </w:p>
+    <w:p>
+      <w:pPr>
+        <w:rPr>
+          <w:noProof/>
+        </w:rPr>
+      </w:pPr>
+      <w:r>
+        <w:rPr>
+          <w:noProof/>
+        </w:rPr>
+        <w:t xml:space="preserve">Summary: If neuron </w:t>
+      </w:r>
+      <w:r>
+        <w:rPr>
+          <w:i/>
+          <w:noProof/>
+        </w:rPr>
+        <w:t xml:space="preserve">i </w:t>
+      </w:r>
+      <w:r>
+        <w:rPr>
+          <w:noProof/>
+        </w:rPr>
+        <w:t>is not one of the output neurons</w:t>
+      </w:r>
+      <w:r>
+        <w:rPr>
+          <w:noProof/>
+        </w:rPr>
+        <w:t xml:space="preserve"> (i.e. it’s on </w:t>
+      </w:r>
+      <w:r>
+        <w:rPr>
+          <w:i/>
+          <w:noProof/>
+        </w:rPr>
+        <w:t>y</w:t>
+      </w:r>
+      <w:r>
+        <w:rPr>
+          <w:noProof/>
+        </w:rPr>
+        <w:t>)</w:t>
+      </w:r>
+      <w:r>
+        <w:rPr>
+          <w:noProof/>
+        </w:rPr>
+        <w:t xml:space="preserve">, it behaves normally.  If it is one of the output neurons, however, it receives external input proportional to the error between its current </w:t>
+      </w:r>
+      <w:r>
+        <w:rPr>
+          <w:noProof/>
+        </w:rPr>
+        <w:t xml:space="preserve">value </w:t>
+      </w:r>
+      <w:r>
+        <w:rPr>
+          <w:noProof/>
+        </w:rPr>
+        <w:t xml:space="preserve">and the target </w:t>
+      </w:r>
+      <w:r>
+        <w:rPr>
+          <w:noProof/>
+        </w:rPr>
+        <w:t>value</w:t>
+      </w:r>
+      <w:r>
+        <w:rPr>
+          <w:noProof/>
+        </w:rPr>
+        <w:t>.</w:t>
+      </w:r>
+    </w:p>
+    <w:p>
+      <w:pPr>
+        <w:rPr>
+          <w:noProof/>
+        </w:rPr>
+      </w:pPr>
+      <w:r>
+        <w:rPr>
+          <w:noProof/>
+        </w:rPr>
+        <w:t>Next steps</w:t>
+      </w:r>
+    </w:p>
+    <w:p>
+      <w:pPr>
+        <w:rPr>
+          <w:noProof/>
+        </w:rPr>
+      </w:pPr>
+      <w:r>
+        <w:rPr>
+          <w:noProof/>
+        </w:rPr>
+        <w:t>Implementation plan</w:t>
+      </w:r>
+    </w:p>
+    <w:p>
+      <w:pPr>
+        <w:pStyle w:val="ListParagraph"/>
+        <w:numPr>
+          <w:ilvl w:val="0"/>
+          <w:numId w:val="2"/>
+        </w:numPr>
+        <w:rPr>
+          <w:noProof/>
+        </w:rPr>
+      </w:pPr>
+      <w:r>
+        <w:rPr>
+          <w:noProof/>
+        </w:rPr>
+        <w:t>Create code to simulate leaky-integrator neurons</w:t>
+      </w:r>
+      <w:r>
+        <w:rPr>
+          <w:noProof/>
+        </w:rPr>
+        <w:t xml:space="preserve"> (the n/v/a test maybe?)</w:t>
+      </w:r>
+    </w:p>
+    <w:p>
+      <w:pPr>
+        <w:pStyle w:val="ListParagraph"/>
+        <w:numPr>
+          <w:ilvl w:val="0"/>
+          <w:numId w:val="2"/>
+        </w:numPr>
+        <w:rPr>
+          <w:noProof/>
+        </w:rPr>
+      </w:pPr>
+      <w:r>
+        <w:rPr>
+          <w:noProof/>
+        </w:rPr>
+        <w:t>Run the simulation to see how long it takes to get to the free point</w:t>
+      </w:r>
+    </w:p>
+    <w:p>
+      <w:pPr>
+        <w:pStyle w:val="ListParagraph"/>
+        <w:numPr>
+          <w:ilvl w:val="0"/>
+          <w:numId w:val="2"/>
+        </w:numPr>
+        <w:rPr>
+          <w:noProof/>
+        </w:rPr>
+      </w:pPr>
+      <w:r>
+        <w:rPr>
+          <w:noProof/>
+        </w:rPr>
+        <w:t>Calculate the energy E for the leaky-integrator neurons</w:t>
+      </w:r>
+      <w:r>
+        <w:rPr>
+          <w:noProof/>
+        </w:rPr>
+        <w:t xml:space="preserve"> at the free point</w:t>
+      </w:r>
+    </w:p>
+    <w:p>
+      <w:pPr>
+        <w:pStyle w:val="ListParagraph"/>
+        <w:numPr>
+          <w:ilvl w:val="0"/>
+          <w:numId w:val="2"/>
+        </w:numPr>
+        <w:rPr>
+          <w:noProof/>
+        </w:rPr>
+      </w:pPr>
+      <w:r>
+        <w:rPr>
+          <w:noProof/>
+        </w:rPr>
+        <w:t>Clamp the output neurons</w:t>
+      </w:r>
+    </w:p>
+    <w:p>
+      <w:pPr>
+        <w:rPr>
+          <w:noProof/>
+        </w:rPr>
+      </w:pPr>
+    </w:p>
+    <w:p>
+      <w:pPr>
+        <w:rPr>
+          <w:noProof/>
+        </w:rPr>
+      </w:pPr>
+      <w:r>
+        <w:rPr>
+          <w:noProof/>
+        </w:rPr>
+        <w:t xml:space="preserve">Simulating leaky-integrator neurons using “Extending the framework…” to update the state of the hidden units </w:t>
+      </w:r>
+      <w:r>
+        <w:rPr>
+          <w:i/>
+          <w:noProof/>
+        </w:rPr>
+        <w:t>h</w:t>
+      </w:r>
+      <w:r>
+        <w:rPr>
+          <w:i/>
+          <w:noProof/>
+        </w:rPr>
+        <w:t xml:space="preserve"> </w:t>
+      </w:r>
+      <w:r>
+        <w:rPr>
+          <w:noProof/>
+        </w:rPr>
+        <w:t>:</w:t>
+      </w:r>
+    </w:p>
+    <w:p>
+      <w:pPr>
+        <w:rPr>
+          <w:noProof/>
+        </w:rPr>
+      </w:pPr>
+      <w:r>
+        <w:rPr>
+          <w:noProof/>
+        </w:rPr>
+        <w:drawing>
+          <wp:inline distT="0" distB="0" distL="0" distR="0" wp14:anchorId="73AD152A" wp14:editId="1480FE6D">
+            <wp:extent cx="1524213" cy="571580"/>
+            <wp:effectExtent l="0" t="0" r="0" b="0"/>
+            <wp:docPr id="17" name="Picture 17"/>
+            <wp:cNvGraphicFramePr>
+              <a:graphicFrameLocks xmlns:a="http://schemas.openxmlformats.org/drawingml/2006/main" noChangeAspect="1"/>
+            </wp:cNvGraphicFramePr>
+            <a:graphic xmlns:a="http://schemas.openxmlformats.org/drawingml/2006/main">
+              <a:graphicData uri="http://schemas.openxmlformats.org/drawingml/2006/picture">
+                <pic:pic xmlns:pic="http://schemas.openxmlformats.org/drawingml/2006/picture">
+                  <pic:nvPicPr>
+                    <pic:cNvPr id="1" name=""/>
+                    <pic:cNvPicPr/>
+                  </pic:nvPicPr>
+                  <pic:blipFill>
+                    <a:blip r:embed="rId19"/>
+                    <a:stretch>
+                      <a:fillRect/>
+                    </a:stretch>
+                  </pic:blipFill>
+                  <pic:spPr>
+                    <a:xfrm>
+                      <a:off x="0" y="0"/>
+                      <a:ext cx="1524213" cy="571580"/>
+                    </a:xfrm>
+                    <a:prstGeom prst="rect">
+                      <a:avLst/>
+                    </a:prstGeom>
+                  </pic:spPr>
+                </pic:pic>
+              </a:graphicData>
+            </a:graphic>
+          </wp:inline>
+        </w:drawing>
+      </w:r>
+      <w:r>
+        <w:rPr>
+          <w:noProof/>
+        </w:rPr>
+        <w:t xml:space="preserve"> </w:t>
+      </w:r>
+      <w:r>
+        <w:rPr>
+          <w:noProof/>
+        </w:rPr>
+        <w:drawing>
+          <wp:inline distT="0" distB="0" distL="0" distR="0" wp14:anchorId="40D7B4ED" wp14:editId="1FD52664">
+            <wp:extent cx="1743318" cy="552527"/>
+            <wp:effectExtent l="0" t="0" r="9525" b="0"/>
+            <wp:docPr id="18" name="Picture 18"/>
+            <wp:cNvGraphicFramePr>
+              <a:graphicFrameLocks xmlns:a="http://schemas.openxmlformats.org/drawingml/2006/main" noChangeAspect="1"/>
+            </wp:cNvGraphicFramePr>
+            <a:graphic xmlns:a="http://schemas.openxmlformats.org/drawingml/2006/main">
+              <a:graphicData uri="http://schemas.openxmlformats.org/drawingml/2006/picture">
+                <pic:pic xmlns:pic="http://schemas.openxmlformats.org/drawingml/2006/picture">
+                  <pic:nvPicPr>
+                    <pic:cNvPr id="1" name=""/>
+                    <pic:cNvPicPr/>
+                  </pic:nvPicPr>
+                  <pic:blipFill>
+                    <a:blip r:embed="rId20"/>
+                    <a:stretch>
+                      <a:fillRect/>
+                    </a:stretch>
+                  </pic:blipFill>
+                  <pic:spPr>
+                    <a:xfrm>
+                      <a:off x="0" y="0"/>
+                      <a:ext cx="1743318" cy="552527"/>
+                    </a:xfrm>
+                    <a:prstGeom prst="rect">
+                      <a:avLst/>
+                    </a:prstGeom>
+                  </pic:spPr>
+                </pic:pic>
+              </a:graphicData>
+            </a:graphic>
+          </wp:inline>
+        </w:drawing>
+      </w:r>
+    </w:p>
+    <w:p>
+      <w:pPr>
+        <w:rPr>
+          <w:noProof/>
+        </w:rPr>
+      </w:pPr>
+      <w:r>
+        <w:rPr>
+          <w:noProof/>
+        </w:rPr>
+        <w:drawing>
+          <wp:inline distT="0" distB="0" distL="0" distR="0" wp14:anchorId="018CA2EF" wp14:editId="4A5E35F7">
+            <wp:extent cx="2686425" cy="504895"/>
+            <wp:effectExtent l="0" t="0" r="0" b="9525"/>
+            <wp:docPr id="20" name="Picture 20"/>
+            <wp:cNvGraphicFramePr>
+              <a:graphicFrameLocks xmlns:a="http://schemas.openxmlformats.org/drawingml/2006/main" noChangeAspect="1"/>
+            </wp:cNvGraphicFramePr>
+            <a:graphic xmlns:a="http://schemas.openxmlformats.org/drawingml/2006/main">
+              <a:graphicData uri="http://schemas.openxmlformats.org/drawingml/2006/picture">
+                <pic:pic xmlns:pic="http://schemas.openxmlformats.org/drawingml/2006/picture">
+                  <pic:nvPicPr>
+                    <pic:cNvPr id="1" name=""/>
+                    <pic:cNvPicPr/>
+                  </pic:nvPicPr>
+                  <pic:blipFill>
+                    <a:blip r:embed="rId21"/>
+                    <a:stretch>
+                      <a:fillRect/>
+                    </a:stretch>
+                  </pic:blipFill>
+                  <pic:spPr>
+                    <a:xfrm>
+                      <a:off x="0" y="0"/>
+                      <a:ext cx="2686425" cy="504895"/>
+                    </a:xfrm>
+                    <a:prstGeom prst="rect">
+                      <a:avLst/>
+                    </a:prstGeom>
+                  </pic:spPr>
+                </pic:pic>
+              </a:graphicData>
+            </a:graphic>
+          </wp:inline>
+        </w:drawing>
+      </w:r>
+    </w:p>
+    <w:p>
+      <w:pPr>
+        <w:rPr>
+          <w:noProof/>
+        </w:rPr>
+      </w:pPr>
+      <w:r>
+        <w:rPr>
+          <w:noProof/>
+        </w:rPr>
+        <w:lastRenderedPageBreak/>
+        <w:t xml:space="preserve">By approximating </w:t>
+      </w:r>
+      <w:r>
+        <w:rPr>
+          <w:noProof/>
+        </w:rPr>
+        <w:t xml:space="preserve">updates </w:t>
+      </w:r>
+      <w:r>
+        <w:rPr>
+          <w:noProof/>
+        </w:rPr>
+        <w:t>in the Euler fashion:</w:t>
+      </w:r>
+    </w:p>
+    <w:p>
+      <w:pPr>
+        <w:rPr>
+          <w:noProof/>
+        </w:rPr>
+      </w:pPr>
+      <w:r>
+        <w:rPr>
+          <w:noProof/>
+        </w:rPr>
+        <w:drawing>
+          <wp:inline distT="0" distB="0" distL="0" distR="0" wp14:anchorId="38762E47" wp14:editId="156B3237">
+            <wp:extent cx="2124371" cy="466790"/>
+            <wp:effectExtent l="0" t="0" r="9525" b="9525"/>
+            <wp:docPr id="19" name="Picture 19"/>
+            <wp:cNvGraphicFramePr>
+              <a:graphicFrameLocks xmlns:a="http://schemas.openxmlformats.org/drawingml/2006/main" noChangeAspect="1"/>
+            </wp:cNvGraphicFramePr>
+            <a:graphic xmlns:a="http://schemas.openxmlformats.org/drawingml/2006/main">
+              <a:graphicData uri="http://schemas.openxmlformats.org/drawingml/2006/picture">
+                <pic:pic xmlns:pic="http://schemas.openxmlformats.org/drawingml/2006/picture">
+                  <pic:nvPicPr>
+                    <pic:cNvPr id="1" name=""/>
+                    <pic:cNvPicPr/>
+                  </pic:nvPicPr>
+                  <pic:blipFill>
+                    <a:blip r:embed="rId22"/>
+                    <a:stretch>
+                      <a:fillRect/>
+                    </a:stretch>
+                  </pic:blipFill>
+                  <pic:spPr>
+                    <a:xfrm>
+                      <a:off x="0" y="0"/>
+                      <a:ext cx="2124371" cy="466790"/>
+                    </a:xfrm>
+                    <a:prstGeom prst="rect">
+                      <a:avLst/>
+                    </a:prstGeom>
+                  </pic:spPr>
+                </pic:pic>
+              </a:graphicData>
+            </a:graphic>
+          </wp:inline>
+        </w:drawing>
+      </w:r>
+      <w:r>
+        <w:rPr>
+          <w:noProof/>
+        </w:rPr>
+        <w:t xml:space="preserve"> (sign error here, should be + eps*mu)</w:t>
+      </w:r>
+    </w:p>
+    <w:p>
+      <w:pPr>
+        <w:rPr>
+          <w:noProof/>
+        </w:rPr>
+      </w:pPr>
+      <w:r>
+        <w:rPr>
+          <w:noProof/>
+        </w:rPr>
+        <w:t>Produces the following state values and energy:</w:t>
+      </w:r>
       <w:bookmarkStart w:id="0" w:name="_GoBack"/>
       <w:bookmarkEnd w:id="0"/>
     </w:p>
-    <w:p/>
+    <w:p>
+      <w:pPr>
+        <w:rPr>
+          <w:noProof/>
+        </w:rPr>
+      </w:pPr>
+      <w:r>
+        <w:rPr>
+          <w:noProof/>
+        </w:rPr>
+        <w:drawing>
+          <wp:inline distT="0" distB="0" distL="0" distR="0" wp14:anchorId="53037571" wp14:editId="388D55B3">
+            <wp:extent cx="5572903" cy="4096322"/>
+            <wp:effectExtent l="0" t="0" r="8890" b="0"/>
+            <wp:docPr id="21" name="Picture 21"/>
+            <wp:cNvGraphicFramePr>
+              <a:graphicFrameLocks xmlns:a="http://schemas.openxmlformats.org/drawingml/2006/main" noChangeAspect="1"/>
+            </wp:cNvGraphicFramePr>
+            <a:graphic xmlns:a="http://schemas.openxmlformats.org/drawingml/2006/main">
+              <a:graphicData uri="http://schemas.openxmlformats.org/drawingml/2006/picture">
+                <pic:pic xmlns:pic="http://schemas.openxmlformats.org/drawingml/2006/picture">
+                  <pic:nvPicPr>
+                    <pic:cNvPr id="1" name=""/>
+                    <pic:cNvPicPr/>
+                  </pic:nvPicPr>
+                  <pic:blipFill>
+                    <a:blip r:embed="rId23"/>
+                    <a:stretch>
+                      <a:fillRect/>
+                    </a:stretch>
+                  </pic:blipFill>
+                  <pic:spPr>
+                    <a:xfrm>
+                      <a:off x="0" y="0"/>
+                      <a:ext cx="5572903" cy="4096322"/>
+                    </a:xfrm>
+                    <a:prstGeom prst="rect">
+                      <a:avLst/>
+                    </a:prstGeom>
+                  </pic:spPr>
+                </pic:pic>
+              </a:graphicData>
+            </a:graphic>
+          </wp:inline>
+        </w:drawing>
+      </w:r>
+    </w:p>
     <w:sectPr>
       <w:pgSz w:w="12240" w:h="15840"/>
       <w:pgMar w:top="1440" w:right="1440" w:bottom="1440" w:left="1440" w:header="720" w:footer="720" w:gutter="0"/>
@@ -978,8 +1857,123 @@
       </w:rPr>
     </w:lvl>
   </w:abstractNum>
+  <w:abstractNum w:abstractNumId="1" w15:restartNumberingAfterBreak="0">
+    <w:nsid w:val="779E3029"/>
+    <w:multiLevelType w:val="hybridMultilevel"/>
+    <w:tmpl w:val="8B1E65BC"/>
+    <w:lvl w:ilvl="0" w:tplc="47785B3A">
+      <w:numFmt w:val="bullet"/>
+      <w:lvlText w:val="-"/>
+      <w:lvlJc w:val="left"/>
+      <w:pPr>
+        <w:ind w:left="720" w:hanging="360"/>
+      </w:pPr>
+      <w:rPr>
+        <w:rFonts w:ascii="Calibri" w:eastAsiaTheme="minorHAnsi" w:hAnsi="Calibri" w:cs="Calibri" w:hint="default"/>
+      </w:rPr>
+    </w:lvl>
+    <w:lvl w:ilvl="1" w:tplc="04090003" w:tentative="1">
+      <w:start w:val="1"/>
+      <w:numFmt w:val="bullet"/>
+      <w:lvlText w:val="o"/>
+      <w:lvlJc w:val="left"/>
+      <w:pPr>
+        <w:ind w:left="1440" w:hanging="360"/>
+      </w:pPr>
+      <w:rPr>
+        <w:rFonts w:ascii="Courier New" w:hAnsi="Courier New" w:cs="Courier New" w:hint="default"/>
+      </w:rPr>
+    </w:lvl>
+    <w:lvl w:ilvl="2" w:tplc="04090005" w:tentative="1">
+      <w:start w:val="1"/>
+      <w:numFmt w:val="bullet"/>
+      <w:lvlText w:val=""/>
+      <w:lvlJc w:val="left"/>
+      <w:pPr>
+        <w:ind w:left="2160" w:hanging="360"/>
+      </w:pPr>
+      <w:rPr>
+        <w:rFonts w:ascii="Wingdings" w:hAnsi="Wingdings" w:hint="default"/>
+      </w:rPr>
+    </w:lvl>
+    <w:lvl w:ilvl="3" w:tplc="04090001" w:tentative="1">
+      <w:start w:val="1"/>
+      <w:numFmt w:val="bullet"/>
+      <w:lvlText w:val=""/>
+      <w:lvlJc w:val="left"/>
+      <w:pPr>
+        <w:ind w:left="2880" w:hanging="360"/>
+      </w:pPr>
+      <w:rPr>
+        <w:rFonts w:ascii="Symbol" w:hAnsi="Symbol" w:hint="default"/>
+      </w:rPr>
+    </w:lvl>
+    <w:lvl w:ilvl="4" w:tplc="04090003" w:tentative="1">
+      <w:start w:val="1"/>
+      <w:numFmt w:val="bullet"/>
+      <w:lvlText w:val="o"/>
+      <w:lvlJc w:val="left"/>
+      <w:pPr>
+        <w:ind w:left="3600" w:hanging="360"/>
+      </w:pPr>
+      <w:rPr>
+        <w:rFonts w:ascii="Courier New" w:hAnsi="Courier New" w:cs="Courier New" w:hint="default"/>
+      </w:rPr>
+    </w:lvl>
+    <w:lvl w:ilvl="5" w:tplc="04090005" w:tentative="1">
+      <w:start w:val="1"/>
+      <w:numFmt w:val="bullet"/>
+      <w:lvlText w:val=""/>
+      <w:lvlJc w:val="left"/>
+      <w:pPr>
+        <w:ind w:left="4320" w:hanging="360"/>
+      </w:pPr>
+      <w:rPr>
+        <w:rFonts w:ascii="Wingdings" w:hAnsi="Wingdings" w:hint="default"/>
+      </w:rPr>
+    </w:lvl>
+    <w:lvl w:ilvl="6" w:tplc="04090001" w:tentative="1">
+      <w:start w:val="1"/>
+      <w:numFmt w:val="bullet"/>
+      <w:lvlText w:val=""/>
+      <w:lvlJc w:val="left"/>
+      <w:pPr>
+        <w:ind w:left="5040" w:hanging="360"/>
+      </w:pPr>
+      <w:rPr>
+        <w:rFonts w:ascii="Symbol" w:hAnsi="Symbol" w:hint="default"/>
+      </w:rPr>
+    </w:lvl>
+    <w:lvl w:ilvl="7" w:tplc="04090003" w:tentative="1">
+      <w:start w:val="1"/>
+      <w:numFmt w:val="bullet"/>
+      <w:lvlText w:val="o"/>
+      <w:lvlJc w:val="left"/>
+      <w:pPr>
+        <w:ind w:left="5760" w:hanging="360"/>
+      </w:pPr>
+      <w:rPr>
+        <w:rFonts w:ascii="Courier New" w:hAnsi="Courier New" w:cs="Courier New" w:hint="default"/>
+      </w:rPr>
+    </w:lvl>
+    <w:lvl w:ilvl="8" w:tplc="04090005" w:tentative="1">
+      <w:start w:val="1"/>
+      <w:numFmt w:val="bullet"/>
+      <w:lvlText w:val=""/>
+      <w:lvlJc w:val="left"/>
+      <w:pPr>
+        <w:ind w:left="6480" w:hanging="360"/>
+      </w:pPr>
+      <w:rPr>
+        <w:rFonts w:ascii="Wingdings" w:hAnsi="Wingdings" w:hint="default"/>
+      </w:rPr>
+    </w:lvl>
+  </w:abstractNum>
   <w:num w:numId="1">
     <w:abstractNumId w:val="0"/>
+  </w:num>
+  <w:num w:numId="2">
+    <w:abstractNumId w:val="1"/>
   </w:num>
 </w:numbering>
 </file>

</xml_diff>

<commit_message>
Fully working ds/dt (including F term)
</commit_message>
<xml_diff>
--- a/Doc1.docx
+++ b/Doc1.docx
@@ -126,15 +126,7 @@
     </w:p>
     <w:p>
       <w:r>
-        <w:t>(</w:t>
-      </w:r>
-      <w:proofErr w:type="gramStart"/>
-      <w:r>
-        <w:t>or</w:t>
-      </w:r>
-      <w:proofErr w:type="gramEnd"/>
-      <w:r>
-        <w:t xml:space="preserve"> the continuous version)</w:t>
+        <w:t>(or the continuous version)</w:t>
       </w:r>
     </w:p>
     <w:p>
@@ -508,11 +500,9 @@
       </w:r>
     </w:p>
     <w:p>
-      <w:proofErr w:type="gramStart"/>
       <w:r>
         <w:t>then</w:t>
       </w:r>
-      <w:proofErr w:type="gramEnd"/>
       <w:r>
         <w:t xml:space="preserve"> </w:t>
       </w:r>
@@ -1683,8 +1673,6 @@
         </w:rPr>
         <w:t>Produces the following state values and energy:</w:t>
       </w:r>
-      <w:bookmarkStart w:id="0" w:name="_GoBack"/>
-      <w:bookmarkEnd w:id="0"/>
     </w:p>
     <w:p>
       <w:pPr>
@@ -1732,6 +1720,174 @@
           </wp:inline>
         </w:drawing>
       </w:r>
+    </w:p>
+    <w:p>
+      <w:pPr>
+        <w:rPr>
+          <w:noProof/>
+        </w:rPr>
+      </w:pPr>
+    </w:p>
+    <w:p>
+      <w:pPr>
+        <w:rPr>
+          <w:noProof/>
+        </w:rPr>
+      </w:pPr>
+      <w:r>
+        <w:rPr>
+          <w:noProof/>
+        </w:rPr>
+        <w:t xml:space="preserve">Strangely, though, if I don’t clip </w:t>
+      </w:r>
+      <w:r>
+        <w:rPr>
+          <w:noProof/>
+        </w:rPr>
+        <w:t xml:space="preserve">the state </w:t>
+      </w:r>
+      <w:r>
+        <w:rPr>
+          <w:noProof/>
+        </w:rPr>
+        <w:t>s to the b</w:t>
+      </w:r>
+      <w:r>
+        <w:rPr>
+          <w:noProof/>
+        </w:rPr>
+        <w:t xml:space="preserve">ounds (0,1), I end up with this (below). </w:t>
+      </w:r>
+    </w:p>
+    <w:p>
+      <w:pPr>
+        <w:rPr>
+          <w:noProof/>
+        </w:rPr>
+      </w:pPr>
+      <w:r>
+        <w:rPr>
+          <w:noProof/>
+        </w:rPr>
+        <w:lastRenderedPageBreak/>
+        <w:drawing>
+          <wp:inline distT="0" distB="0" distL="0" distR="0" wp14:anchorId="5A0BA100" wp14:editId="7DD5DAA9">
+            <wp:extent cx="5401429" cy="4067743"/>
+            <wp:effectExtent l="0" t="0" r="8890" b="9525"/>
+            <wp:docPr id="22" name="Picture 22"/>
+            <wp:cNvGraphicFramePr>
+              <a:graphicFrameLocks xmlns:a="http://schemas.openxmlformats.org/drawingml/2006/main" noChangeAspect="1"/>
+            </wp:cNvGraphicFramePr>
+            <a:graphic xmlns:a="http://schemas.openxmlformats.org/drawingml/2006/main">
+              <a:graphicData uri="http://schemas.openxmlformats.org/drawingml/2006/picture">
+                <pic:pic xmlns:pic="http://schemas.openxmlformats.org/drawingml/2006/picture">
+                  <pic:nvPicPr>
+                    <pic:cNvPr id="1" name=""/>
+                    <pic:cNvPicPr/>
+                  </pic:nvPicPr>
+                  <pic:blipFill>
+                    <a:blip r:embed="rId24"/>
+                    <a:stretch>
+                      <a:fillRect/>
+                    </a:stretch>
+                  </pic:blipFill>
+                  <pic:spPr>
+                    <a:xfrm>
+                      <a:off x="0" y="0"/>
+                      <a:ext cx="5401429" cy="4067743"/>
+                    </a:xfrm>
+                    <a:prstGeom prst="rect">
+                      <a:avLst/>
+                    </a:prstGeom>
+                  </pic:spPr>
+                </pic:pic>
+              </a:graphicData>
+            </a:graphic>
+          </wp:inline>
+        </w:drawing>
+      </w:r>
+    </w:p>
+    <w:p>
+      <w:pPr>
+        <w:rPr>
+          <w:noProof/>
+        </w:rPr>
+      </w:pPr>
+      <w:r>
+        <w:rPr>
+          <w:noProof/>
+        </w:rPr>
+        <w:t>However, I realized that’s because the equation for dE/dS ( = R(s) – s) includes the rho’(s) term.  Without the rho’(s) term, which clips the state to between zero and one, the</w:t>
+      </w:r>
+      <w:r>
+        <w:rPr>
+          <w:noProof/>
+        </w:rPr>
+        <w:t xml:space="preserve"> energy minimization property (the fact that we’re descending dE/ds withou our neuron updates) isn’t true.  And sure enough, if for example I reduce all the weights by a factor of 10 so I don’t get near the clipping edges – but keeping disabled the clipping of the state between zero and one -- we see that the energy function does get minimized:</w:t>
+      </w:r>
+    </w:p>
+    <w:p>
+      <w:pPr>
+        <w:rPr>
+          <w:noProof/>
+        </w:rPr>
+      </w:pPr>
+      <w:r>
+        <w:rPr>
+          <w:noProof/>
+        </w:rPr>
+        <w:lastRenderedPageBreak/>
+        <w:drawing>
+          <wp:inline distT="0" distB="0" distL="0" distR="0" wp14:anchorId="36AABA5F" wp14:editId="3429522C">
+            <wp:extent cx="5620534" cy="4210638"/>
+            <wp:effectExtent l="0" t="0" r="0" b="0"/>
+            <wp:docPr id="23" name="Picture 23"/>
+            <wp:cNvGraphicFramePr>
+              <a:graphicFrameLocks xmlns:a="http://schemas.openxmlformats.org/drawingml/2006/main" noChangeAspect="1"/>
+            </wp:cNvGraphicFramePr>
+            <a:graphic xmlns:a="http://schemas.openxmlformats.org/drawingml/2006/main">
+              <a:graphicData uri="http://schemas.openxmlformats.org/drawingml/2006/picture">
+                <pic:pic xmlns:pic="http://schemas.openxmlformats.org/drawingml/2006/picture">
+                  <pic:nvPicPr>
+                    <pic:cNvPr id="1" name=""/>
+                    <pic:cNvPicPr/>
+                  </pic:nvPicPr>
+                  <pic:blipFill>
+                    <a:blip r:embed="rId25"/>
+                    <a:stretch>
+                      <a:fillRect/>
+                    </a:stretch>
+                  </pic:blipFill>
+                  <pic:spPr>
+                    <a:xfrm>
+                      <a:off x="0" y="0"/>
+                      <a:ext cx="5620534" cy="4210638"/>
+                    </a:xfrm>
+                    <a:prstGeom prst="rect">
+                      <a:avLst/>
+                    </a:prstGeom>
+                  </pic:spPr>
+                </pic:pic>
+              </a:graphicData>
+            </a:graphic>
+          </wp:inline>
+        </w:drawing>
+      </w:r>
+    </w:p>
+    <w:p>
+      <w:pPr>
+        <w:rPr>
+          <w:noProof/>
+        </w:rPr>
+      </w:pPr>
+      <w:r>
+        <w:rPr>
+          <w:noProof/>
+        </w:rPr>
+        <w:t>In short: You can either make sure you write out R(s) faithfully—including the rhoprime(s) term—or you can ignore the rhoprime(s) term and clip the state to (0,1) which accomplishes the same thing (and is numerically faster)</w:t>
+      </w:r>
+      <w:bookmarkStart w:id="0" w:name="_GoBack"/>
+      <w:bookmarkEnd w:id="0"/>
     </w:p>
     <w:sectPr>
       <w:pgSz w:w="12240" w:h="15840"/>

</xml_diff>